<commit_message>
Update binary search for ex3
</commit_message>
<xml_diff>
--- a/Báo cáo project I.docx
+++ b/Báo cáo project I.docx
@@ -2295,6 +2295,264 @@
           <w:szCs w:val="28"/>
         </w:rPr>
         <w:t>)</w:t>
+      </w:r>
+      <w:r>
+        <w:rPr>
+          <w:rFonts w:ascii="Times New Roman" w:hAnsi="Times New Roman" w:cs="Times New Roman"/>
+          <w:sz w:val="28"/>
+          <w:szCs w:val="28"/>
+        </w:rPr>
+        <w:t xml:space="preserve">: hàm them từ vào danh sách tra cứu với 2 tham số đầu vào là con trỏ trỏ tới danh sách từ và </w:t>
+      </w:r>
+      <w:r>
+        <w:rPr>
+          <w:rFonts w:ascii="Times New Roman" w:hAnsi="Times New Roman" w:cs="Times New Roman"/>
+          <w:sz w:val="28"/>
+          <w:szCs w:val="28"/>
+        </w:rPr>
+        <w:t>1 string.</w:t>
+      </w:r>
+      <w:r>
+        <w:rPr>
+          <w:rFonts w:ascii="Times New Roman" w:hAnsi="Times New Roman" w:cs="Times New Roman"/>
+          <w:sz w:val="28"/>
+          <w:szCs w:val="28"/>
+        </w:rPr>
+        <w:t xml:space="preserve"> Ta sẽ gọi hàm hàm này sau khi đã kiểm tra string w là một từ và không có trong danh sách trong file stopw.txt</w:t>
+      </w:r>
+      <w:r>
+        <w:rPr>
+          <w:rFonts w:ascii="Times New Roman" w:hAnsi="Times New Roman" w:cs="Times New Roman"/>
+          <w:sz w:val="28"/>
+          <w:szCs w:val="28"/>
+        </w:rPr>
+        <w:t xml:space="preserve"> và khi them vào danh sách ta so sánh với các từ có trong danh sách để sắp xếp theo thứ tự từ điển</w:t>
+      </w:r>
+      <w:r>
+        <w:rPr>
+          <w:rFonts w:ascii="Times New Roman" w:hAnsi="Times New Roman" w:cs="Times New Roman"/>
+          <w:sz w:val="28"/>
+          <w:szCs w:val="28"/>
+        </w:rPr>
+        <w:t xml:space="preserve"> ngay khi </w:t>
+      </w:r>
+      <w:r>
+        <w:rPr>
+          <w:rFonts w:ascii="Times New Roman" w:hAnsi="Times New Roman" w:cs="Times New Roman"/>
+          <w:sz w:val="28"/>
+          <w:szCs w:val="28"/>
+        </w:rPr>
+        <w:t>them</w:t>
+      </w:r>
+      <w:r>
+        <w:rPr>
+          <w:rFonts w:ascii="Times New Roman" w:hAnsi="Times New Roman" w:cs="Times New Roman"/>
+          <w:sz w:val="28"/>
+          <w:szCs w:val="28"/>
+        </w:rPr>
+        <w:t xml:space="preserve">. </w:t>
+      </w:r>
+      <w:r>
+        <w:rPr>
+          <w:rFonts w:ascii="Times New Roman" w:hAnsi="Times New Roman" w:cs="Times New Roman"/>
+          <w:sz w:val="28"/>
+          <w:szCs w:val="28"/>
+        </w:rPr>
+        <w:t xml:space="preserve">Kiểu trả về </w:t>
+      </w:r>
+      <w:r>
+        <w:rPr>
+          <w:rFonts w:ascii="Times New Roman" w:hAnsi="Times New Roman" w:cs="Times New Roman"/>
+          <w:sz w:val="28"/>
+          <w:szCs w:val="28"/>
+        </w:rPr>
+        <w:lastRenderedPageBreak/>
+        <w:t>của hàm là một con trỏ trỏ tới node từ được them hoặc trỏ tới node tồn tại string w.</w:t>
+      </w:r>
+    </w:p>
+    <w:p>
+      <w:pPr>
+        <w:pStyle w:val="ListParagraph"/>
+        <w:spacing w:line="276" w:lineRule="auto"/>
+        <w:rPr>
+          <w:rFonts w:ascii="Times New Roman" w:hAnsi="Times New Roman" w:cs="Times New Roman"/>
+          <w:sz w:val="28"/>
+          <w:szCs w:val="28"/>
+        </w:rPr>
+      </w:pPr>
+      <w:r>
+        <w:rPr>
+          <w:rFonts w:ascii="Times New Roman" w:hAnsi="Times New Roman" w:cs="Times New Roman"/>
+          <w:sz w:val="28"/>
+          <w:szCs w:val="28"/>
+        </w:rPr>
+        <w:t>Đầu tiên, nếu danh sách từ rỗng thì tạo node rồi them string w vào danh sách</w:t>
+      </w:r>
+      <w:r>
+        <w:rPr>
+          <w:rFonts w:ascii="Times New Roman" w:hAnsi="Times New Roman" w:cs="Times New Roman"/>
+          <w:sz w:val="28"/>
+          <w:szCs w:val="28"/>
+        </w:rPr>
+        <w:t>. Nếu danh sách đã tồn tại thì ta chia làm ba trường hợp:</w:t>
+      </w:r>
+    </w:p>
+    <w:p>
+      <w:pPr>
+        <w:pStyle w:val="ListParagraph"/>
+        <w:spacing w:line="276" w:lineRule="auto"/>
+        <w:rPr>
+          <w:rFonts w:ascii="Times New Roman" w:hAnsi="Times New Roman" w:cs="Times New Roman"/>
+          <w:sz w:val="28"/>
+          <w:szCs w:val="28"/>
+        </w:rPr>
+      </w:pPr>
+      <w:r>
+        <w:rPr>
+          <w:rFonts w:ascii="Times New Roman" w:hAnsi="Times New Roman" w:cs="Times New Roman"/>
+          <w:sz w:val="28"/>
+          <w:szCs w:val="28"/>
+        </w:rPr>
+        <w:tab/>
+        <w:t>+ Nếu w &lt; string chứa trong phần tử đầu của danh sách: tạo node và them vào đầu danh sách</w:t>
+      </w:r>
+      <w:r>
+        <w:rPr>
+          <w:rFonts w:ascii="Times New Roman" w:hAnsi="Times New Roman" w:cs="Times New Roman"/>
+          <w:sz w:val="28"/>
+          <w:szCs w:val="28"/>
+        </w:rPr>
+        <w:t xml:space="preserve">. </w:t>
+      </w:r>
+    </w:p>
+    <w:p>
+      <w:pPr>
+        <w:pStyle w:val="ListParagraph"/>
+        <w:spacing w:line="276" w:lineRule="auto"/>
+        <w:rPr>
+          <w:rFonts w:ascii="Times New Roman" w:hAnsi="Times New Roman" w:cs="Times New Roman"/>
+          <w:sz w:val="28"/>
+          <w:szCs w:val="28"/>
+        </w:rPr>
+      </w:pPr>
+      <w:r>
+        <w:rPr>
+          <w:rFonts w:ascii="Times New Roman" w:hAnsi="Times New Roman" w:cs="Times New Roman"/>
+          <w:sz w:val="28"/>
+          <w:szCs w:val="28"/>
+        </w:rPr>
+        <w:tab/>
+        <w:t xml:space="preserve">+ Nếu w &gt; string chứa trong node cuối danh sách: tạo node rồi them vào cuối danh sách </w:t>
+      </w:r>
+    </w:p>
+    <w:p>
+      <w:pPr>
+        <w:rPr>
+          <w:rFonts w:ascii="Times New Roman" w:hAnsi="Times New Roman" w:cs="Times New Roman"/>
+          <w:sz w:val="28"/>
+          <w:szCs w:val="28"/>
+        </w:rPr>
+      </w:pPr>
+      <w:r>
+        <w:rPr>
+          <w:rFonts w:ascii="Times New Roman" w:hAnsi="Times New Roman" w:cs="Times New Roman"/>
+          <w:sz w:val="28"/>
+          <w:szCs w:val="28"/>
+        </w:rPr>
+        <w:tab/>
+      </w:r>
+      <w:r>
+        <w:rPr>
+          <w:rFonts w:ascii="Times New Roman" w:hAnsi="Times New Roman" w:cs="Times New Roman"/>
+          <w:sz w:val="28"/>
+          <w:szCs w:val="28"/>
+        </w:rPr>
+        <w:tab/>
+        <w:t xml:space="preserve">+ Trường hợp còn lại : ta sẽ duyệt lần lượt danh sách. </w:t>
+      </w:r>
+    </w:p>
+    <w:p>
+      <w:pPr>
+        <w:rPr>
+          <w:rFonts w:ascii="Times New Roman" w:hAnsi="Times New Roman" w:cs="Times New Roman"/>
+          <w:sz w:val="28"/>
+          <w:szCs w:val="28"/>
+        </w:rPr>
+      </w:pPr>
+      <w:r>
+        <w:rPr>
+          <w:rFonts w:ascii="Times New Roman" w:hAnsi="Times New Roman" w:cs="Times New Roman"/>
+          <w:sz w:val="28"/>
+          <w:szCs w:val="28"/>
+        </w:rPr>
+        <w:tab/>
+      </w:r>
+      <w:r>
+        <w:rPr>
+          <w:rFonts w:ascii="Times New Roman" w:hAnsi="Times New Roman" w:cs="Times New Roman"/>
+          <w:sz w:val="28"/>
+          <w:szCs w:val="28"/>
+        </w:rPr>
+        <w:tab/>
+      </w:r>
+      <w:r>
+        <w:rPr>
+          <w:rFonts w:ascii="Times New Roman" w:hAnsi="Times New Roman" w:cs="Times New Roman"/>
+          <w:sz w:val="28"/>
+          <w:szCs w:val="28"/>
+        </w:rPr>
+        <w:tab/>
+        <w:t xml:space="preserve">Nếu w = string chứa trong 1 node nào đó trong danh sách thì không </w:t>
+      </w:r>
+      <w:r>
+        <w:rPr>
+          <w:rFonts w:ascii="Times New Roman" w:hAnsi="Times New Roman" w:cs="Times New Roman"/>
+          <w:sz w:val="28"/>
+          <w:szCs w:val="28"/>
+        </w:rPr>
+        <w:t>tạo node mà tang count của node này lên 1.</w:t>
+      </w:r>
+      <w:r>
+        <w:rPr>
+          <w:rFonts w:ascii="Times New Roman" w:hAnsi="Times New Roman" w:cs="Times New Roman"/>
+          <w:sz w:val="28"/>
+          <w:szCs w:val="28"/>
+        </w:rPr>
+        <w:t xml:space="preserve"> </w:t>
+      </w:r>
+    </w:p>
+    <w:p>
+      <w:pPr>
+        <w:rPr>
+          <w:rFonts w:ascii="Times New Roman" w:hAnsi="Times New Roman" w:cs="Times New Roman"/>
+          <w:sz w:val="28"/>
+          <w:szCs w:val="28"/>
+        </w:rPr>
+      </w:pPr>
+      <w:r>
+        <w:rPr>
+          <w:rFonts w:ascii="Times New Roman" w:hAnsi="Times New Roman" w:cs="Times New Roman"/>
+          <w:sz w:val="28"/>
+          <w:szCs w:val="28"/>
+        </w:rPr>
+        <w:tab/>
+      </w:r>
+      <w:r>
+        <w:rPr>
+          <w:rFonts w:ascii="Times New Roman" w:hAnsi="Times New Roman" w:cs="Times New Roman"/>
+          <w:sz w:val="28"/>
+          <w:szCs w:val="28"/>
+        </w:rPr>
+        <w:tab/>
+      </w:r>
+      <w:r>
+        <w:rPr>
+          <w:rFonts w:ascii="Times New Roman" w:hAnsi="Times New Roman" w:cs="Times New Roman"/>
+          <w:sz w:val="28"/>
+          <w:szCs w:val="28"/>
+        </w:rPr>
+        <w:tab/>
+        <w:t>Hoặc nếu string có giá tr</w:t>
       </w:r>
     </w:p>
     <w:p>

</xml_diff>